<commit_message>
adding doc all files
</commit_message>
<xml_diff>
--- a/Docker.docx
+++ b/Docker.docx
@@ -16,28 +16,148 @@
           <w:bCs/>
           <w:lang w:val="en-US"/>
         </w:rPr>
+        <w:t>Docker</w:t>
+      </w:r>
+    </w:p>
+    <w:p>
+      <w:pPr>
+        <w:rPr>
+          <w:b/>
+          <w:bCs/>
+          <w:lang w:val="en-US"/>
+        </w:rPr>
+      </w:pPr>
+      <w:proofErr w:type="spellStart"/>
+      <w:r>
+        <w:rPr>
+          <w:b/>
+          <w:bCs/>
+          <w:lang w:val="en-US"/>
+        </w:rPr>
+        <w:t>Entrypoint</w:t>
+      </w:r>
+      <w:proofErr w:type="spellEnd"/>
+      <w:r>
+        <w:rPr>
+          <w:b/>
+          <w:bCs/>
+          <w:lang w:val="en-US"/>
+        </w:rPr>
+        <w:t xml:space="preserve"> vs CMD</w:t>
+      </w:r>
+    </w:p>
+    <w:p>
+      <w:pPr>
+        <w:rPr>
+          <w:b/>
+          <w:bCs/>
+          <w:lang w:val="en-US"/>
+        </w:rPr>
+      </w:pPr>
+      <w:r>
+        <w:rPr>
+          <w:b/>
+          <w:bCs/>
+          <w:lang w:val="en-US"/>
+        </w:rPr>
+        <w:t>ADD vs COPY</w:t>
+      </w:r>
+    </w:p>
+    <w:p>
+      <w:pPr>
+        <w:rPr>
+          <w:b/>
+          <w:bCs/>
+          <w:lang w:val="en-US"/>
+        </w:rPr>
+      </w:pPr>
+      <w:r>
+        <w:rPr>
+          <w:b/>
+          <w:bCs/>
+          <w:lang w:val="en-US"/>
+        </w:rPr>
+        <w:t>Docker lifecycle</w:t>
+      </w:r>
+    </w:p>
+    <w:p>
+      <w:pPr>
+        <w:rPr>
+          <w:b/>
+          <w:bCs/>
+          <w:lang w:val="en-US"/>
+        </w:rPr>
+      </w:pPr>
+    </w:p>
+    <w:p>
+      <w:pPr>
+        <w:rPr>
+          <w:b/>
+          <w:bCs/>
+        </w:rPr>
+      </w:pPr>
+      <w:r>
+        <w:rPr>
+          <w:b/>
+          <w:bCs/>
+          <w:lang w:val="en-US"/>
+        </w:rPr>
         <w:t>Docker:</w:t>
       </w:r>
-    </w:p>
-    <w:p>
-      <w:pPr>
-        <w:rPr>
-          <w:lang w:val="en-US"/>
-        </w:rPr>
-      </w:pPr>
-      <w:r>
-        <w:rPr>
-          <w:lang w:val="en-US"/>
-        </w:rPr>
-        <w:t>Open source containerzation platform.It enables developers to package applications into containers.</w:t>
-      </w:r>
-    </w:p>
-    <w:p>
-      <w:pPr>
-        <w:rPr>
-          <w:b/>
-          <w:bCs/>
-          <w:lang w:val="en-US"/>
+      <w:r>
+        <w:rPr>
+          <w:b/>
+          <w:bCs/>
+        </w:rPr>
+        <w:t> </w:t>
+      </w:r>
+    </w:p>
+    <w:p>
+      <w:r>
+        <w:rPr>
+          <w:lang w:val="en-US"/>
+        </w:rPr>
+        <w:t xml:space="preserve">Open source </w:t>
+      </w:r>
+      <w:proofErr w:type="spellStart"/>
+      <w:r>
+        <w:rPr>
+          <w:lang w:val="en-US"/>
+        </w:rPr>
+        <w:t>containerzation</w:t>
+      </w:r>
+      <w:proofErr w:type="spellEnd"/>
+      <w:r>
+        <w:rPr>
+          <w:lang w:val="en-US"/>
+        </w:rPr>
+        <w:t xml:space="preserve"> </w:t>
+      </w:r>
+      <w:proofErr w:type="spellStart"/>
+      <w:proofErr w:type="gramStart"/>
+      <w:r>
+        <w:rPr>
+          <w:lang w:val="en-US"/>
+        </w:rPr>
+        <w:t>platform.It</w:t>
+      </w:r>
+      <w:proofErr w:type="spellEnd"/>
+      <w:proofErr w:type="gramEnd"/>
+      <w:r>
+        <w:rPr>
+          <w:lang w:val="en-US"/>
+        </w:rPr>
+        <w:t xml:space="preserve"> enables developers to package applications into containers.</w:t>
+      </w:r>
+      <w:r>
+        <w:t> </w:t>
+      </w:r>
+    </w:p>
+    <w:p>
+      <w:pPr>
+        <w:rPr>
+          <w:b/>
+          <w:bCs/>
         </w:rPr>
       </w:pPr>
       <w:r>
@@ -48,39 +168,69 @@
         </w:rPr>
         <w:t>Docker containers:</w:t>
       </w:r>
-    </w:p>
-    <w:p>
-      <w:pPr>
-        <w:rPr>
-          <w:lang w:val="en-US"/>
-        </w:rPr>
-      </w:pPr>
-      <w:r>
-        <w:rPr>
-          <w:lang w:val="en-US"/>
-        </w:rPr>
-        <w:t>Components like App source code+OSlibraries+dependencies required to run that code in any env.</w:t>
-      </w:r>
-    </w:p>
-    <w:p>
-      <w:pPr>
-        <w:rPr>
-          <w:lang w:val="en-US"/>
-        </w:rPr>
-      </w:pPr>
-      <w:r>
-        <w:rPr>
-          <w:lang w:val="en-US"/>
-        </w:rPr>
-        <w:t>Light in weight .as it does not has any OS.</w:t>
-      </w:r>
-    </w:p>
-    <w:p>
-      <w:pPr>
-        <w:rPr>
-          <w:b/>
-          <w:bCs/>
-          <w:lang w:val="en-US"/>
+      <w:r>
+        <w:rPr>
+          <w:b/>
+          <w:bCs/>
+        </w:rPr>
+        <w:t> </w:t>
+      </w:r>
+    </w:p>
+    <w:p>
+      <w:r>
+        <w:rPr>
+          <w:lang w:val="en-US"/>
+        </w:rPr>
+        <w:t xml:space="preserve">Components like App source </w:t>
+      </w:r>
+      <w:proofErr w:type="spellStart"/>
+      <w:r>
+        <w:rPr>
+          <w:lang w:val="en-US"/>
+        </w:rPr>
+        <w:t>code+OSlibraries+dependencies</w:t>
+      </w:r>
+      <w:proofErr w:type="spellEnd"/>
+      <w:r>
+        <w:rPr>
+          <w:lang w:val="en-US"/>
+        </w:rPr>
+        <w:t xml:space="preserve"> required to run that code in any env.</w:t>
+      </w:r>
+      <w:r>
+        <w:t> </w:t>
+      </w:r>
+    </w:p>
+    <w:p>
+      <w:r>
+        <w:rPr>
+          <w:lang w:val="en-US"/>
+        </w:rPr>
+        <w:t xml:space="preserve">Light in weight .as it does not </w:t>
+      </w:r>
+      <w:proofErr w:type="gramStart"/>
+      <w:r>
+        <w:rPr>
+          <w:lang w:val="en-US"/>
+        </w:rPr>
+        <w:t>has</w:t>
+      </w:r>
+      <w:proofErr w:type="gramEnd"/>
+      <w:r>
+        <w:rPr>
+          <w:lang w:val="en-US"/>
+        </w:rPr>
+        <w:t xml:space="preserve"> any OS.</w:t>
+      </w:r>
+      <w:r>
+        <w:t> </w:t>
+      </w:r>
+    </w:p>
+    <w:p>
+      <w:pPr>
+        <w:rPr>
+          <w:b/>
+          <w:bCs/>
         </w:rPr>
       </w:pPr>
       <w:r>
@@ -91,37 +241,69 @@
         </w:rPr>
         <w:t>Docker file:</w:t>
       </w:r>
-    </w:p>
-    <w:p>
-      <w:pPr>
-        <w:rPr>
-          <w:lang w:val="en-US"/>
-        </w:rPr>
-      </w:pPr>
-      <w:r>
-        <w:rPr>
-          <w:lang w:val="en-US"/>
-        </w:rPr>
-        <w:t>Users would create a file with set of instructions or commands that defines a docker image.</w:t>
-      </w:r>
-    </w:p>
-    <w:p>
-      <w:pPr>
-        <w:rPr>
-          <w:lang w:val="en-US"/>
-        </w:rPr>
-      </w:pPr>
-      <w:r>
-        <w:rPr>
-          <w:lang w:val="en-US"/>
-        </w:rPr>
-        <w:t>Ex: which base  image to choose what dep should be installed for the application to run?</w:t>
-      </w:r>
-    </w:p>
-    <w:p>
-      <w:pPr>
-        <w:rPr>
-          <w:lang w:val="en-US"/>
+      <w:r>
+        <w:rPr>
+          <w:b/>
+          <w:bCs/>
+        </w:rPr>
+        <w:t> </w:t>
+      </w:r>
+    </w:p>
+    <w:p>
+      <w:r>
+        <w:rPr>
+          <w:lang w:val="en-US"/>
+        </w:rPr>
+        <w:t xml:space="preserve">Users would create a file with </w:t>
+      </w:r>
+      <w:proofErr w:type="gramStart"/>
+      <w:r>
+        <w:rPr>
+          <w:lang w:val="en-US"/>
+        </w:rPr>
+        <w:t>set</w:t>
+      </w:r>
+      <w:proofErr w:type="gramEnd"/>
+      <w:r>
+        <w:rPr>
+          <w:lang w:val="en-US"/>
+        </w:rPr>
+        <w:t xml:space="preserve"> of instructions or commands that defines a docker image.</w:t>
+      </w:r>
+      <w:r>
+        <w:t> </w:t>
+      </w:r>
+    </w:p>
+    <w:p>
+      <w:r>
+        <w:rPr>
+          <w:lang w:val="en-US"/>
+        </w:rPr>
+        <w:t xml:space="preserve">Ex: which </w:t>
+      </w:r>
+      <w:proofErr w:type="gramStart"/>
+      <w:r>
+        <w:rPr>
+          <w:lang w:val="en-US"/>
+        </w:rPr>
+        <w:t>base  image</w:t>
+      </w:r>
+      <w:proofErr w:type="gramEnd"/>
+      <w:r>
+        <w:rPr>
+          <w:lang w:val="en-US"/>
+        </w:rPr>
+        <w:t xml:space="preserve"> to choose what dep should be installed for the application to run?</w:t>
+      </w:r>
+      <w:r>
+        <w:t> </w:t>
+      </w:r>
+    </w:p>
+    <w:p>
+      <w:pPr>
+        <w:rPr>
+          <w:b/>
+          <w:bCs/>
         </w:rPr>
       </w:pPr>
       <w:r>
@@ -132,129 +314,115 @@
         </w:rPr>
         <w:t>Image:</w:t>
       </w:r>
-    </w:p>
-    <w:p>
-      <w:pPr>
-        <w:rPr>
-          <w:lang w:val="en-US"/>
-        </w:rPr>
-      </w:pPr>
+      <w:r>
+        <w:rPr>
+          <w:b/>
+          <w:bCs/>
+        </w:rPr>
+        <w:t> </w:t>
+      </w:r>
+    </w:p>
+    <w:p>
       <w:r>
         <w:t>An image is a read-only template with instructions for creating a Docker container.</w:t>
       </w:r>
       <w:r>
         <w:rPr>
-          <w:lang w:val="en-US"/>
-        </w:rPr>
-        <w:t> </w:t>
-      </w:r>
-    </w:p>
-    <w:p>
-      <w:pPr>
-        <w:rPr>
-          <w:lang w:val="en-US"/>
-        </w:rPr>
-      </w:pPr>
+          <w:rFonts w:ascii="Arial" w:hAnsi="Arial" w:cs="Arial"/>
+          <w:lang w:val="en-US"/>
+        </w:rPr>
+        <w:t> </w:t>
+      </w:r>
+      <w:r>
+        <w:t> </w:t>
+      </w:r>
+    </w:p>
+    <w:p>
       <w:r>
         <w:rPr>
           <w:lang w:val="en-US"/>
         </w:rPr>
         <w:t>From 1 image we can run multiple containers to increase performance</w:t>
       </w:r>
-    </w:p>
-    <w:p>
-      <w:pPr>
-        <w:rPr>
-          <w:b/>
-          <w:bCs/>
-          <w:lang w:val="en-US"/>
-        </w:rPr>
-      </w:pPr>
-      <w:r>
-        <w:rPr>
-          <w:b/>
-          <w:bCs/>
-          <w:lang w:val="en-US"/>
-        </w:rPr>
-        <w:t>Docker components</w:t>
-      </w:r>
-      <w:r>
-        <w:rPr>
-          <w:b/>
-          <w:bCs/>
-          <w:lang w:val="en-US"/>
-        </w:rPr>
-        <w:t>:</w:t>
-      </w:r>
-    </w:p>
-    <w:p>
-      <w:pPr>
-        <w:rPr>
-          <w:lang w:val="en-US"/>
-        </w:rPr>
-      </w:pPr>
-      <w:r>
-        <w:rPr>
-          <w:lang w:val="en-US"/>
-        </w:rPr>
-        <w:t>Docker client</w:t>
-      </w:r>
-      <w:r>
-        <w:rPr>
-          <w:lang w:val="en-US"/>
-        </w:rPr>
-        <w:t>: CLI commands</w:t>
-      </w:r>
-    </w:p>
-    <w:p>
-      <w:pPr>
-        <w:rPr>
-          <w:lang w:val="en-US"/>
-        </w:rPr>
-      </w:pPr>
-      <w:r>
-        <w:rPr>
-          <w:lang w:val="en-US"/>
-        </w:rPr>
-        <w:t>Docker host</w:t>
-      </w:r>
-      <w:r>
-        <w:rPr>
-          <w:lang w:val="en-US"/>
-        </w:rPr>
-        <w:t>: which has daemon to execute docker commands listens and responds to commands.</w:t>
-      </w:r>
-    </w:p>
-    <w:p>
-      <w:r>
-        <w:rPr>
-          <w:lang w:val="en-US"/>
-        </w:rPr>
-        <w:t>Docker Registry</w:t>
-      </w:r>
-      <w:r>
-        <w:rPr>
-          <w:lang w:val="en-US"/>
-        </w:rPr>
-        <w:t>: to host docker images</w:t>
-      </w:r>
-    </w:p>
-    <w:p>
-      <w:pPr>
-        <w:rPr>
-          <w:lang w:val="en-US"/>
-        </w:rPr>
-      </w:pPr>
-      <w:r>
-        <w:rPr>
+      <w:r>
+        <w:t> </w:t>
+      </w:r>
+    </w:p>
+    <w:p>
+      <w:pPr>
+        <w:rPr>
+          <w:b/>
+          <w:bCs/>
+        </w:rPr>
+      </w:pPr>
+      <w:r>
+        <w:rPr>
+          <w:b/>
+          <w:bCs/>
+          <w:lang w:val="en-US"/>
+        </w:rPr>
+        <w:t>Docker components:</w:t>
+      </w:r>
+      <w:r>
+        <w:rPr>
+          <w:b/>
+          <w:bCs/>
+        </w:rPr>
+        <w:t> </w:t>
+      </w:r>
+    </w:p>
+    <w:p>
+      <w:r>
+        <w:rPr>
+          <w:lang w:val="en-US"/>
+        </w:rPr>
+        <w:t>Docker client: CLI commands</w:t>
+      </w:r>
+      <w:r>
+        <w:t> </w:t>
+      </w:r>
+    </w:p>
+    <w:p>
+      <w:r>
+        <w:rPr>
+          <w:lang w:val="en-US"/>
+        </w:rPr>
+        <w:t>Docker host: which has daemon to execute docker commands listens and responds to commands.</w:t>
+      </w:r>
+      <w:r>
+        <w:t> </w:t>
+      </w:r>
+    </w:p>
+    <w:p>
+      <w:r>
+        <w:rPr>
+          <w:lang w:val="en-US"/>
+        </w:rPr>
+        <w:t>Docker Registry: to host docker images</w:t>
+      </w:r>
+      <w:r>
+        <w:t> </w:t>
+      </w:r>
+    </w:p>
+    <w:p>
+      <w:pPr>
+        <w:rPr>
+          <w:b/>
+          <w:bCs/>
+        </w:rPr>
+      </w:pPr>
+      <w:r>
+        <w:rPr>
+          <w:b/>
+          <w:bCs/>
           <w:noProof/>
         </w:rPr>
         <w:lastRenderedPageBreak/>
         <w:drawing>
-          <wp:inline distT="0" distB="0" distL="0" distR="0" wp14:anchorId="1B2A1046" wp14:editId="74A8CE88">
-            <wp:extent cx="5731510" cy="2986405"/>
-            <wp:effectExtent l="0" t="0" r="2540" b="4445"/>
-            <wp:docPr id="791962799" name="Picture 1"/>
+          <wp:inline distT="0" distB="0" distL="0" distR="0" wp14:anchorId="01291527" wp14:editId="66E31353">
+            <wp:extent cx="5731510" cy="2987040"/>
+            <wp:effectExtent l="0" t="0" r="2540" b="3810"/>
+            <wp:docPr id="73575700" name="Picture 2"/>
             <wp:cNvGraphicFramePr>
               <a:graphicFrameLocks xmlns:a="http://schemas.openxmlformats.org/drawingml/2006/main" noChangeAspect="1"/>
             </wp:cNvGraphicFramePr>
@@ -262,23 +430,36 @@
               <a:graphicData uri="http://schemas.openxmlformats.org/drawingml/2006/picture">
                 <pic:pic xmlns:pic="http://schemas.openxmlformats.org/drawingml/2006/picture">
                   <pic:nvPicPr>
-                    <pic:cNvPr id="791962799" name=""/>
-                    <pic:cNvPicPr/>
+                    <pic:cNvPr id="0" name="Picture 6"/>
+                    <pic:cNvPicPr>
+                      <a:picLocks noChangeAspect="1" noChangeArrowheads="1"/>
+                    </pic:cNvPicPr>
                   </pic:nvPicPr>
                   <pic:blipFill>
-                    <a:blip r:embed="rId4"/>
+                    <a:blip r:embed="rId4" cstate="print">
+                      <a:extLst>
+                        <a:ext uri="{28A0092B-C50C-407E-A947-70E740481C1C}">
+                          <a14:useLocalDpi xmlns:a14="http://schemas.microsoft.com/office/drawing/2010/main" val="0"/>
+                        </a:ext>
+                      </a:extLst>
+                    </a:blip>
+                    <a:srcRect/>
                     <a:stretch>
                       <a:fillRect/>
                     </a:stretch>
                   </pic:blipFill>
-                  <pic:spPr>
+                  <pic:spPr bwMode="auto">
                     <a:xfrm>
                       <a:off x="0" y="0"/>
-                      <a:ext cx="5731510" cy="2986405"/>
+                      <a:ext cx="5731510" cy="2987040"/>
                     </a:xfrm>
                     <a:prstGeom prst="rect">
                       <a:avLst/>
                     </a:prstGeom>
+                    <a:noFill/>
+                    <a:ln>
+                      <a:noFill/>
+                    </a:ln>
                   </pic:spPr>
                 </pic:pic>
               </a:graphicData>
@@ -292,147 +473,151 @@
           <w:bCs/>
           <w:lang w:val="en-US"/>
         </w:rPr>
-        <w:t>ADD:</w:t>
-      </w:r>
-      <w:r>
-        <w:rPr>
-          <w:lang w:val="en-US"/>
-        </w:rPr>
-        <w:t xml:space="preserve"> can copy the files from URL</w:t>
-      </w:r>
-    </w:p>
-    <w:p>
-      <w:pPr>
-        <w:rPr>
-          <w:lang w:val="en-US"/>
-        </w:rPr>
-      </w:pPr>
-      <w:r>
-        <w:rPr>
-          <w:b/>
-          <w:bCs/>
-          <w:lang w:val="en-US"/>
-        </w:rPr>
-        <w:t>COPY:</w:t>
-      </w:r>
-      <w:r>
-        <w:rPr>
-          <w:lang w:val="en-US"/>
-        </w:rPr>
-        <w:t xml:space="preserve"> </w:t>
-      </w:r>
-      <w:r>
-        <w:rPr>
-          <w:lang w:val="en-US"/>
-        </w:rPr>
-        <w:t xml:space="preserve"> copies files</w:t>
-      </w:r>
-      <w:r>
-        <w:rPr>
-          <w:lang w:val="en-US"/>
-        </w:rPr>
-        <w:t>/directories</w:t>
-      </w:r>
-      <w:r>
-        <w:rPr>
-          <w:lang w:val="en-US"/>
-        </w:rPr>
-        <w:t xml:space="preserve"> from host into </w:t>
-      </w:r>
-      <w:r>
-        <w:rPr>
-          <w:lang w:val="en-US"/>
-        </w:rPr>
-        <w:t xml:space="preserve">filesystem of the </w:t>
-      </w:r>
-      <w:r>
-        <w:rPr>
-          <w:lang w:val="en-US"/>
-        </w:rPr>
-        <w:t>container</w:t>
-      </w:r>
-      <w:r>
-        <w:rPr>
-          <w:lang w:val="en-US"/>
-        </w:rPr>
-        <w:t>.copy is executed on the host</w:t>
-      </w:r>
-    </w:p>
-    <w:p>
-      <w:pPr>
-        <w:rPr>
-          <w:lang w:val="en-US"/>
-        </w:rPr>
-      </w:pPr>
-      <w:r>
-        <w:rPr>
-          <w:b/>
-          <w:bCs/>
-          <w:lang w:val="en-US"/>
-        </w:rPr>
-        <w:t>WORKDIR:</w:t>
-      </w:r>
-      <w:r>
-        <w:rPr>
-          <w:lang w:val="en-US"/>
-        </w:rPr>
-        <w:t xml:space="preserve"> Sets the working directory for all following commands.</w:t>
-      </w:r>
-    </w:p>
-    <w:p>
-      <w:pPr>
-        <w:rPr>
-          <w:lang w:val="en-US"/>
-        </w:rPr>
-      </w:pPr>
-      <w:r>
-        <w:rPr>
-          <w:b/>
-          <w:bCs/>
-          <w:lang w:val="en-US"/>
-        </w:rPr>
-        <w:t>RUN</w:t>
-      </w:r>
-      <w:r>
-        <w:rPr>
-          <w:lang w:val="en-US"/>
-        </w:rPr>
-        <w:t>: Executed in the container.</w:t>
-      </w:r>
-    </w:p>
-    <w:p>
-      <w:pPr>
-        <w:rPr>
-          <w:lang w:val="en-US"/>
-        </w:rPr>
-      </w:pPr>
-      <w:r>
-        <w:rPr>
-          <w:b/>
-          <w:bCs/>
-          <w:lang w:val="en-US"/>
-        </w:rPr>
-        <w:t>CMD:</w:t>
-      </w:r>
-      <w:r>
-        <w:rPr>
-          <w:lang w:val="en-US"/>
-        </w:rPr>
-        <w:t xml:space="preserve"> </w:t>
-      </w:r>
-      <w:r>
-        <w:rPr>
-          <w:lang w:val="en-US"/>
-        </w:rPr>
-        <w:t>instruction that is to be executed when a docker container starts. There can be only 1 CMD instruction.</w:t>
-      </w:r>
-    </w:p>
-    <w:p>
-      <w:pPr>
-        <w:rPr>
-          <w:b/>
-          <w:bCs/>
-          <w:lang w:val="en-US"/>
+        <w:t>ADD: can copy the files from URL</w:t>
+      </w:r>
+      <w:r>
+        <w:rPr>
+          <w:b/>
+          <w:bCs/>
+        </w:rPr>
+        <w:t> </w:t>
+      </w:r>
+    </w:p>
+    <w:p>
+      <w:pPr>
+        <w:rPr>
+          <w:b/>
+          <w:bCs/>
+        </w:rPr>
+      </w:pPr>
+      <w:r>
+        <w:rPr>
+          <w:b/>
+          <w:bCs/>
+          <w:lang w:val="en-US"/>
+        </w:rPr>
+        <w:t>COPY</w:t>
+      </w:r>
+      <w:proofErr w:type="gramStart"/>
+      <w:r>
+        <w:rPr>
+          <w:b/>
+          <w:bCs/>
+          <w:lang w:val="en-US"/>
+        </w:rPr>
+        <w:t>:  copies</w:t>
+      </w:r>
+      <w:proofErr w:type="gramEnd"/>
+      <w:r>
+        <w:rPr>
+          <w:b/>
+          <w:bCs/>
+          <w:lang w:val="en-US"/>
+        </w:rPr>
+        <w:t xml:space="preserve"> files/directories from host into filesystem of the </w:t>
+      </w:r>
+      <w:proofErr w:type="spellStart"/>
+      <w:proofErr w:type="gramStart"/>
+      <w:r>
+        <w:rPr>
+          <w:b/>
+          <w:bCs/>
+          <w:lang w:val="en-US"/>
+        </w:rPr>
+        <w:t>container.copy</w:t>
+      </w:r>
+      <w:proofErr w:type="spellEnd"/>
+      <w:proofErr w:type="gramEnd"/>
+      <w:r>
+        <w:rPr>
+          <w:b/>
+          <w:bCs/>
+          <w:lang w:val="en-US"/>
+        </w:rPr>
+        <w:t xml:space="preserve"> is executed on the host</w:t>
+      </w:r>
+      <w:r>
+        <w:rPr>
+          <w:b/>
+          <w:bCs/>
+        </w:rPr>
+        <w:t> </w:t>
+      </w:r>
+    </w:p>
+    <w:p>
+      <w:pPr>
+        <w:rPr>
+          <w:b/>
+          <w:bCs/>
+        </w:rPr>
+      </w:pPr>
+      <w:r>
+        <w:rPr>
+          <w:b/>
+          <w:bCs/>
+          <w:lang w:val="en-US"/>
+        </w:rPr>
+        <w:t>WORKDIR: Sets the working directory for all following commands.</w:t>
+      </w:r>
+      <w:r>
+        <w:rPr>
+          <w:b/>
+          <w:bCs/>
+        </w:rPr>
+        <w:t> </w:t>
+      </w:r>
+    </w:p>
+    <w:p>
+      <w:pPr>
+        <w:rPr>
+          <w:b/>
+          <w:bCs/>
+        </w:rPr>
+      </w:pPr>
+      <w:r>
+        <w:rPr>
+          <w:b/>
+          <w:bCs/>
+          <w:lang w:val="en-US"/>
+        </w:rPr>
+        <w:t>RUN: Executed in the container.</w:t>
+      </w:r>
+      <w:r>
+        <w:rPr>
+          <w:b/>
+          <w:bCs/>
+        </w:rPr>
+        <w:t> </w:t>
+      </w:r>
+    </w:p>
+    <w:p>
+      <w:pPr>
+        <w:rPr>
+          <w:b/>
+          <w:bCs/>
+        </w:rPr>
+      </w:pPr>
+      <w:r>
+        <w:rPr>
+          <w:b/>
+          <w:bCs/>
+          <w:lang w:val="en-US"/>
+        </w:rPr>
+        <w:t>CMD: instruction that is to be executed when a docker container starts. There can be only 1 CMD instruction.</w:t>
+      </w:r>
+      <w:r>
+        <w:rPr>
+          <w:b/>
+          <w:bCs/>
+        </w:rPr>
+        <w:t> </w:t>
+      </w:r>
+    </w:p>
+    <w:p>
+      <w:pPr>
+        <w:rPr>
+          <w:b/>
+          <w:bCs/>
         </w:rPr>
       </w:pPr>
       <w:r>
@@ -443,158 +628,218 @@
         </w:rPr>
         <w:t>ENTRYPOINT:</w:t>
       </w:r>
-    </w:p>
-    <w:p>
-      <w:pPr>
-        <w:rPr>
-          <w:b/>
-          <w:bCs/>
-          <w:lang w:val="en-US"/>
-        </w:rPr>
-      </w:pPr>
-    </w:p>
-    <w:p>
-      <w:pPr>
-        <w:rPr>
-          <w:b/>
-          <w:bCs/>
-          <w:lang w:val="en-US"/>
-        </w:rPr>
-      </w:pPr>
-      <w:r>
-        <w:rPr>
-          <w:b/>
-          <w:bCs/>
-          <w:lang w:val="en-US"/>
-        </w:rPr>
-        <w:t>Transfer</w:t>
-      </w:r>
-      <w:r>
-        <w:rPr>
-          <w:b/>
-          <w:bCs/>
-          <w:lang w:val="en-US"/>
-        </w:rPr>
-        <w:t xml:space="preserve"> file from one container to another container</w:t>
-      </w:r>
-    </w:p>
-    <w:p>
-      <w:pPr>
-        <w:rPr>
-          <w:lang w:val="en-US"/>
-        </w:rPr>
-      </w:pPr>
-      <w:r>
-        <w:rPr>
-          <w:lang w:val="en-US"/>
-        </w:rPr>
-        <w:t>Docker cp : manual. (copy from 1 doc to host and then host to another container)</w:t>
-      </w:r>
-    </w:p>
-    <w:p>
-      <w:pPr>
-        <w:rPr>
-          <w:lang w:val="en-US"/>
-        </w:rPr>
-      </w:pPr>
-      <w:r>
-        <w:rPr>
-          <w:lang w:val="en-US"/>
-        </w:rPr>
-        <w:t xml:space="preserve">(Or) </w:t>
-      </w:r>
-      <w:r>
-        <w:rPr>
-          <w:lang w:val="en-US"/>
-        </w:rPr>
-        <w:t>Shared volume</w:t>
-      </w:r>
-      <w:r>
-        <w:rPr>
-          <w:lang w:val="en-US"/>
-        </w:rPr>
-        <w:t>(</w:t>
-      </w:r>
-      <w:r>
-        <w:rPr>
-          <w:lang w:val="en-US"/>
-        </w:rPr>
-        <w:t xml:space="preserve"> </w:t>
-      </w:r>
-      <w:r>
-        <w:rPr>
-          <w:lang w:val="en-US"/>
-        </w:rPr>
-        <w:t>Automation)</w:t>
-      </w:r>
-    </w:p>
-    <w:p>
-      <w:pPr>
-        <w:rPr>
-          <w:b/>
-          <w:bCs/>
-          <w:lang w:val="en-US"/>
-        </w:rPr>
-      </w:pPr>
-      <w:r>
-        <w:rPr>
-          <w:b/>
-          <w:bCs/>
-          <w:lang w:val="en-US"/>
-        </w:rPr>
-        <w:t xml:space="preserve">Docker file: </w:t>
-      </w:r>
-      <w:r>
-        <w:rPr>
-          <w:lang w:val="en-US"/>
-        </w:rPr>
-        <w:t>Using this we can create a single container.</w:t>
-      </w:r>
-    </w:p>
-    <w:p>
-      <w:pPr>
-        <w:rPr>
-          <w:lang w:val="en-US"/>
-        </w:rPr>
-      </w:pPr>
-      <w:r>
-        <w:rPr>
-          <w:b/>
-          <w:bCs/>
-          <w:lang w:val="en-US"/>
-        </w:rPr>
-        <w:t>Docker compose</w:t>
-      </w:r>
-      <w:r>
-        <w:rPr>
-          <w:b/>
-          <w:bCs/>
-          <w:lang w:val="en-US"/>
-        </w:rPr>
-        <w:t xml:space="preserve">: </w:t>
-      </w:r>
-      <w:r>
-        <w:rPr>
-          <w:lang w:val="en-US"/>
-        </w:rPr>
-        <w:t>create one or more than one container</w:t>
-      </w:r>
-    </w:p>
-    <w:p>
-      <w:pPr>
-        <w:rPr>
-          <w:b/>
-          <w:bCs/>
-          <w:lang w:val="en-US"/>
-        </w:rPr>
-      </w:pPr>
-    </w:p>
-    <w:p>
-      <w:pPr>
-        <w:rPr>
-          <w:b/>
-          <w:bCs/>
-          <w:lang w:val="en-US"/>
+      <w:r>
+        <w:rPr>
+          <w:b/>
+          <w:bCs/>
+        </w:rPr>
+        <w:t> </w:t>
+      </w:r>
+    </w:p>
+    <w:p>
+      <w:pPr>
+        <w:rPr>
+          <w:b/>
+          <w:bCs/>
+        </w:rPr>
+      </w:pPr>
+      <w:r>
+        <w:rPr>
+          <w:b/>
+          <w:bCs/>
+        </w:rPr>
+        <w:t> </w:t>
+      </w:r>
+    </w:p>
+    <w:p>
+      <w:pPr>
+        <w:rPr>
+          <w:b/>
+          <w:bCs/>
+        </w:rPr>
+      </w:pPr>
+      <w:r>
+        <w:rPr>
+          <w:b/>
+          <w:bCs/>
+          <w:lang w:val="en-US"/>
+        </w:rPr>
+        <w:t>Transfer file from one container to another container</w:t>
+      </w:r>
+      <w:r>
+        <w:rPr>
+          <w:b/>
+          <w:bCs/>
+        </w:rPr>
+        <w:t> </w:t>
+      </w:r>
+    </w:p>
+    <w:p>
+      <w:pPr>
+        <w:rPr>
+          <w:b/>
+          <w:bCs/>
+        </w:rPr>
+      </w:pPr>
+      <w:r>
+        <w:rPr>
+          <w:b/>
+          <w:bCs/>
+          <w:lang w:val="en-US"/>
+        </w:rPr>
+        <w:t xml:space="preserve">Docker </w:t>
+      </w:r>
+      <w:proofErr w:type="gramStart"/>
+      <w:r>
+        <w:rPr>
+          <w:b/>
+          <w:bCs/>
+          <w:lang w:val="en-US"/>
+        </w:rPr>
+        <w:t>cp :</w:t>
+      </w:r>
+      <w:proofErr w:type="gramEnd"/>
+      <w:r>
+        <w:rPr>
+          <w:b/>
+          <w:bCs/>
+          <w:lang w:val="en-US"/>
+        </w:rPr>
+        <w:t xml:space="preserve"> manual. (copy from 1 doc to host and then host to another container)</w:t>
+      </w:r>
+      <w:r>
+        <w:rPr>
+          <w:b/>
+          <w:bCs/>
+        </w:rPr>
+        <w:t> </w:t>
+      </w:r>
+    </w:p>
+    <w:p>
+      <w:pPr>
+        <w:rPr>
+          <w:b/>
+          <w:bCs/>
+        </w:rPr>
+      </w:pPr>
+      <w:r>
+        <w:rPr>
+          <w:b/>
+          <w:bCs/>
+          <w:lang w:val="en-US"/>
+        </w:rPr>
+        <w:t xml:space="preserve">(Or) Shared </w:t>
+      </w:r>
+      <w:proofErr w:type="gramStart"/>
+      <w:r>
+        <w:rPr>
+          <w:b/>
+          <w:bCs/>
+          <w:lang w:val="en-US"/>
+        </w:rPr>
+        <w:t>volume( Automation</w:t>
+      </w:r>
+      <w:proofErr w:type="gramEnd"/>
+      <w:r>
+        <w:rPr>
+          <w:b/>
+          <w:bCs/>
+          <w:lang w:val="en-US"/>
+        </w:rPr>
+        <w:t>)</w:t>
+      </w:r>
+      <w:r>
+        <w:rPr>
+          <w:b/>
+          <w:bCs/>
+        </w:rPr>
+        <w:t> </w:t>
+      </w:r>
+    </w:p>
+    <w:p>
+      <w:pPr>
+        <w:rPr>
+          <w:b/>
+          <w:bCs/>
+        </w:rPr>
+      </w:pPr>
+      <w:r>
+        <w:rPr>
+          <w:b/>
+          <w:bCs/>
+          <w:lang w:val="en-US"/>
+        </w:rPr>
+        <w:t>Docker file: Using this we can create a single container.</w:t>
+      </w:r>
+      <w:r>
+        <w:rPr>
+          <w:b/>
+          <w:bCs/>
+        </w:rPr>
+        <w:t> </w:t>
+      </w:r>
+    </w:p>
+    <w:p>
+      <w:pPr>
+        <w:rPr>
+          <w:b/>
+          <w:bCs/>
+        </w:rPr>
+      </w:pPr>
+      <w:r>
+        <w:rPr>
+          <w:b/>
+          <w:bCs/>
+          <w:lang w:val="en-US"/>
+        </w:rPr>
+        <w:t xml:space="preserve">Docker </w:t>
+      </w:r>
+      <w:proofErr w:type="gramStart"/>
+      <w:r>
+        <w:rPr>
+          <w:b/>
+          <w:bCs/>
+          <w:lang w:val="en-US"/>
+        </w:rPr>
+        <w:t>compose:</w:t>
+      </w:r>
+      <w:proofErr w:type="gramEnd"/>
+      <w:r>
+        <w:rPr>
+          <w:b/>
+          <w:bCs/>
+          <w:lang w:val="en-US"/>
+        </w:rPr>
+        <w:t xml:space="preserve"> create one or more than one container</w:t>
+      </w:r>
+      <w:r>
+        <w:rPr>
+          <w:b/>
+          <w:bCs/>
+        </w:rPr>
+        <w:t> </w:t>
+      </w:r>
+    </w:p>
+    <w:p>
+      <w:pPr>
+        <w:rPr>
+          <w:b/>
+          <w:bCs/>
+        </w:rPr>
+      </w:pPr>
+      <w:r>
+        <w:rPr>
+          <w:b/>
+          <w:bCs/>
+        </w:rPr>
+        <w:t> </w:t>
+      </w:r>
+    </w:p>
+    <w:p>
+      <w:pPr>
+        <w:rPr>
+          <w:b/>
+          <w:bCs/>
         </w:rPr>
       </w:pPr>
       <w:r>
@@ -605,39 +850,65 @@
         </w:rPr>
         <w:t>Docker swarm:</w:t>
       </w:r>
-    </w:p>
-    <w:p>
-      <w:pPr>
-        <w:rPr>
-          <w:lang w:val="en-US"/>
-        </w:rPr>
-      </w:pPr>
-      <w:r>
-        <w:rPr>
+      <w:r>
+        <w:rPr>
+          <w:b/>
+          <w:bCs/>
+        </w:rPr>
+        <w:t> </w:t>
+      </w:r>
+    </w:p>
+    <w:p>
+      <w:pPr>
+        <w:rPr>
+          <w:b/>
+          <w:bCs/>
+        </w:rPr>
+      </w:pPr>
+      <w:r>
+        <w:rPr>
+          <w:b/>
+          <w:bCs/>
           <w:lang w:val="en-US"/>
         </w:rPr>
         <w:t>Container orchestration platform.</w:t>
       </w:r>
-    </w:p>
-    <w:p>
-      <w:pPr>
-        <w:rPr>
-          <w:lang w:val="en-US"/>
-        </w:rPr>
-      </w:pPr>
-      <w:r>
-        <w:rPr>
+      <w:r>
+        <w:rPr>
+          <w:b/>
+          <w:bCs/>
+        </w:rPr>
+        <w:t> </w:t>
+      </w:r>
+    </w:p>
+    <w:p>
+      <w:pPr>
+        <w:rPr>
+          <w:b/>
+          <w:bCs/>
+        </w:rPr>
+      </w:pPr>
+      <w:r>
+        <w:rPr>
+          <w:b/>
+          <w:bCs/>
           <w:lang w:val="en-US"/>
         </w:rPr>
         <w:t>c-c communication</w:t>
       </w:r>
-    </w:p>
-    <w:p>
-      <w:pPr>
-        <w:rPr>
-          <w:b/>
-          <w:bCs/>
-          <w:lang w:val="en-US"/>
+      <w:r>
+        <w:rPr>
+          <w:b/>
+          <w:bCs/>
+        </w:rPr>
+        <w:t> </w:t>
+      </w:r>
+    </w:p>
+    <w:p>
+      <w:pPr>
+        <w:rPr>
+          <w:b/>
+          <w:bCs/>
         </w:rPr>
       </w:pPr>
       <w:r>
@@ -648,63 +919,208 @@
         </w:rPr>
         <w:t>Multi-stage build:</w:t>
       </w:r>
-    </w:p>
-    <w:p>
-      <w:pPr>
-        <w:rPr>
-          <w:lang w:val="en-US"/>
-        </w:rPr>
-      </w:pPr>
-      <w:r>
-        <w:rPr>
+      <w:r>
+        <w:rPr>
+          <w:b/>
+          <w:bCs/>
+        </w:rPr>
+        <w:t> </w:t>
+      </w:r>
+    </w:p>
+    <w:p>
+      <w:pPr>
+        <w:rPr>
+          <w:b/>
+          <w:bCs/>
+        </w:rPr>
+      </w:pPr>
+      <w:r>
+        <w:rPr>
+          <w:b/>
+          <w:bCs/>
           <w:lang w:val="en-US"/>
         </w:rPr>
         <w:lastRenderedPageBreak/>
-        <w:t>Allows to create containers in multiple stages allowing to copy artiacts from one stage to another.</w:t>
-      </w:r>
-    </w:p>
-    <w:p>
-      <w:pPr>
-        <w:rPr>
-          <w:lang w:val="en-US"/>
-        </w:rPr>
-      </w:pPr>
-      <w:r>
-        <w:rPr>
+        <w:t xml:space="preserve">Allows to create containers in multiple stages allowing to copy </w:t>
+      </w:r>
+      <w:proofErr w:type="spellStart"/>
+      <w:r>
+        <w:rPr>
+          <w:b/>
+          <w:bCs/>
+          <w:lang w:val="en-US"/>
+        </w:rPr>
+        <w:t>artiacts</w:t>
+      </w:r>
+      <w:proofErr w:type="spellEnd"/>
+      <w:r>
+        <w:rPr>
+          <w:b/>
+          <w:bCs/>
+          <w:lang w:val="en-US"/>
+        </w:rPr>
+        <w:t xml:space="preserve"> from one stage to another.</w:t>
+      </w:r>
+      <w:r>
+        <w:rPr>
+          <w:b/>
+          <w:bCs/>
+        </w:rPr>
+        <w:t> </w:t>
+      </w:r>
+    </w:p>
+    <w:p>
+      <w:pPr>
+        <w:rPr>
+          <w:b/>
+          <w:bCs/>
+        </w:rPr>
+      </w:pPr>
+      <w:r>
+        <w:rPr>
+          <w:b/>
+          <w:bCs/>
           <w:lang w:val="en-US"/>
         </w:rPr>
         <w:t>Adv: builds light weight containers</w:t>
       </w:r>
-    </w:p>
-    <w:p>
-      <w:pPr>
-        <w:rPr>
-          <w:b/>
-          <w:bCs/>
-          <w:lang w:val="en-US"/>
-        </w:rPr>
-      </w:pPr>
-      <w:r>
-        <w:rPr>
-          <w:b/>
-          <w:bCs/>
-          <w:lang w:val="en-US"/>
-        </w:rPr>
-        <w:t>Distroless images</w:t>
-      </w:r>
-    </w:p>
-    <w:p>
-      <w:pPr>
-        <w:rPr>
-          <w:lang w:val="en-US"/>
-        </w:rPr>
-      </w:pPr>
-      <w:r>
-        <w:rPr>
-          <w:lang w:val="en-US"/>
-        </w:rPr>
-        <w:t>More light in weight than the docker images as it contains only min os libraries and it doesnot contain packager managers ,shells or other programs.</w:t>
-      </w:r>
+      <w:r>
+        <w:rPr>
+          <w:b/>
+          <w:bCs/>
+        </w:rPr>
+        <w:t> </w:t>
+      </w:r>
+    </w:p>
+    <w:p>
+      <w:pPr>
+        <w:rPr>
+          <w:b/>
+          <w:bCs/>
+        </w:rPr>
+      </w:pPr>
+      <w:proofErr w:type="spellStart"/>
+      <w:r>
+        <w:rPr>
+          <w:b/>
+          <w:bCs/>
+          <w:lang w:val="en-US"/>
+        </w:rPr>
+        <w:t>Distroless</w:t>
+      </w:r>
+      <w:proofErr w:type="spellEnd"/>
+      <w:r>
+        <w:rPr>
+          <w:b/>
+          <w:bCs/>
+          <w:lang w:val="en-US"/>
+        </w:rPr>
+        <w:t xml:space="preserve"> images</w:t>
+      </w:r>
+      <w:r>
+        <w:rPr>
+          <w:b/>
+          <w:bCs/>
+        </w:rPr>
+        <w:t> </w:t>
+      </w:r>
+    </w:p>
+    <w:p>
+      <w:pPr>
+        <w:rPr>
+          <w:b/>
+          <w:bCs/>
+        </w:rPr>
+      </w:pPr>
+      <w:r>
+        <w:rPr>
+          <w:b/>
+          <w:bCs/>
+          <w:lang w:val="en-US"/>
+        </w:rPr>
+        <w:t xml:space="preserve">More light in weight than the docker images as it contains only min </w:t>
+      </w:r>
+      <w:proofErr w:type="spellStart"/>
+      <w:r>
+        <w:rPr>
+          <w:b/>
+          <w:bCs/>
+          <w:lang w:val="en-US"/>
+        </w:rPr>
+        <w:t>os</w:t>
+      </w:r>
+      <w:proofErr w:type="spellEnd"/>
+      <w:r>
+        <w:rPr>
+          <w:b/>
+          <w:bCs/>
+          <w:lang w:val="en-US"/>
+        </w:rPr>
+        <w:t xml:space="preserve"> libraries and it </w:t>
+      </w:r>
+      <w:proofErr w:type="spellStart"/>
+      <w:proofErr w:type="gramStart"/>
+      <w:r>
+        <w:rPr>
+          <w:b/>
+          <w:bCs/>
+          <w:lang w:val="en-US"/>
+        </w:rPr>
+        <w:t>doesnot</w:t>
+      </w:r>
+      <w:proofErr w:type="spellEnd"/>
+      <w:proofErr w:type="gramEnd"/>
+      <w:r>
+        <w:rPr>
+          <w:b/>
+          <w:bCs/>
+          <w:lang w:val="en-US"/>
+        </w:rPr>
+        <w:t xml:space="preserve"> contain packager </w:t>
+      </w:r>
+      <w:proofErr w:type="gramStart"/>
+      <w:r>
+        <w:rPr>
+          <w:b/>
+          <w:bCs/>
+          <w:lang w:val="en-US"/>
+        </w:rPr>
+        <w:t>managers ,shells</w:t>
+      </w:r>
+      <w:proofErr w:type="gramEnd"/>
+      <w:r>
+        <w:rPr>
+          <w:b/>
+          <w:bCs/>
+          <w:lang w:val="en-US"/>
+        </w:rPr>
+        <w:t xml:space="preserve"> or other programs.</w:t>
+      </w:r>
+      <w:r>
+        <w:rPr>
+          <w:b/>
+          <w:bCs/>
+        </w:rPr>
+        <w:t> </w:t>
+      </w:r>
+    </w:p>
+    <w:p>
+      <w:pPr>
+        <w:rPr>
+          <w:b/>
+          <w:bCs/>
+          <w:lang w:val="en-US"/>
+        </w:rPr>
+      </w:pPr>
+    </w:p>
+    <w:p>
+      <w:pPr>
+        <w:rPr>
+          <w:b/>
+          <w:bCs/>
+          <w:lang w:val="en-US"/>
+        </w:rPr>
+      </w:pPr>
     </w:p>
     <w:sectPr>
       <w:pgSz w:w="11906" w:h="16838"/>
@@ -1124,7 +1540,7 @@
     <w:link w:val="Heading1Char"/>
     <w:uiPriority w:val="9"/>
     <w:qFormat/>
-    <w:rsid w:val="00A21B3F"/>
+    <w:rsid w:val="00E006C4"/>
     <w:pPr>
       <w:keepNext/>
       <w:keepLines/>
@@ -1147,7 +1563,7 @@
     <w:semiHidden/>
     <w:unhideWhenUsed/>
     <w:qFormat/>
-    <w:rsid w:val="00A21B3F"/>
+    <w:rsid w:val="00E006C4"/>
     <w:pPr>
       <w:keepNext/>
       <w:keepLines/>
@@ -1170,7 +1586,7 @@
     <w:semiHidden/>
     <w:unhideWhenUsed/>
     <w:qFormat/>
-    <w:rsid w:val="00A21B3F"/>
+    <w:rsid w:val="00E006C4"/>
     <w:pPr>
       <w:keepNext/>
       <w:keepLines/>
@@ -1193,7 +1609,7 @@
     <w:semiHidden/>
     <w:unhideWhenUsed/>
     <w:qFormat/>
-    <w:rsid w:val="00A21B3F"/>
+    <w:rsid w:val="00E006C4"/>
     <w:pPr>
       <w:keepNext/>
       <w:keepLines/>
@@ -1216,7 +1632,7 @@
     <w:semiHidden/>
     <w:unhideWhenUsed/>
     <w:qFormat/>
-    <w:rsid w:val="00A21B3F"/>
+    <w:rsid w:val="00E006C4"/>
     <w:pPr>
       <w:keepNext/>
       <w:keepLines/>
@@ -1237,7 +1653,7 @@
     <w:semiHidden/>
     <w:unhideWhenUsed/>
     <w:qFormat/>
-    <w:rsid w:val="00A21B3F"/>
+    <w:rsid w:val="00E006C4"/>
     <w:pPr>
       <w:keepNext/>
       <w:keepLines/>
@@ -1260,7 +1676,7 @@
     <w:semiHidden/>
     <w:unhideWhenUsed/>
     <w:qFormat/>
-    <w:rsid w:val="00A21B3F"/>
+    <w:rsid w:val="00E006C4"/>
     <w:pPr>
       <w:keepNext/>
       <w:keepLines/>
@@ -1281,7 +1697,7 @@
     <w:semiHidden/>
     <w:unhideWhenUsed/>
     <w:qFormat/>
-    <w:rsid w:val="00A21B3F"/>
+    <w:rsid w:val="00E006C4"/>
     <w:pPr>
       <w:keepNext/>
       <w:keepLines/>
@@ -1304,7 +1720,7 @@
     <w:semiHidden/>
     <w:unhideWhenUsed/>
     <w:qFormat/>
-    <w:rsid w:val="00A21B3F"/>
+    <w:rsid w:val="00E006C4"/>
     <w:pPr>
       <w:keepNext/>
       <w:keepLines/>
@@ -1319,6 +1735,7 @@
   <w:style w:type="character" w:default="1" w:styleId="DefaultParagraphFont">
     <w:name w:val="Default Paragraph Font"/>
     <w:uiPriority w:val="1"/>
+    <w:semiHidden/>
     <w:unhideWhenUsed/>
   </w:style>
   <w:style w:type="table" w:default="1" w:styleId="TableNormal">
@@ -1347,7 +1764,7 @@
     <w:basedOn w:val="DefaultParagraphFont"/>
     <w:link w:val="Heading1"/>
     <w:uiPriority w:val="9"/>
-    <w:rsid w:val="00A21B3F"/>
+    <w:rsid w:val="00E006C4"/>
     <w:rPr>
       <w:rFonts w:asciiTheme="majorHAnsi" w:eastAsiaTheme="majorEastAsia" w:hAnsiTheme="majorHAnsi" w:cstheme="majorBidi"/>
       <w:color w:val="0F4761" w:themeColor="accent1" w:themeShade="BF"/>
@@ -1361,7 +1778,7 @@
     <w:link w:val="Heading2"/>
     <w:uiPriority w:val="9"/>
     <w:semiHidden/>
-    <w:rsid w:val="00A21B3F"/>
+    <w:rsid w:val="00E006C4"/>
     <w:rPr>
       <w:rFonts w:asciiTheme="majorHAnsi" w:eastAsiaTheme="majorEastAsia" w:hAnsiTheme="majorHAnsi" w:cstheme="majorBidi"/>
       <w:color w:val="0F4761" w:themeColor="accent1" w:themeShade="BF"/>
@@ -1375,7 +1792,7 @@
     <w:link w:val="Heading3"/>
     <w:uiPriority w:val="9"/>
     <w:semiHidden/>
-    <w:rsid w:val="00A21B3F"/>
+    <w:rsid w:val="00E006C4"/>
     <w:rPr>
       <w:rFonts w:eastAsiaTheme="majorEastAsia" w:cstheme="majorBidi"/>
       <w:color w:val="0F4761" w:themeColor="accent1" w:themeShade="BF"/>
@@ -1389,7 +1806,7 @@
     <w:link w:val="Heading4"/>
     <w:uiPriority w:val="9"/>
     <w:semiHidden/>
-    <w:rsid w:val="00A21B3F"/>
+    <w:rsid w:val="00E006C4"/>
     <w:rPr>
       <w:rFonts w:eastAsiaTheme="majorEastAsia" w:cstheme="majorBidi"/>
       <w:i/>
@@ -1403,7 +1820,7 @@
     <w:link w:val="Heading5"/>
     <w:uiPriority w:val="9"/>
     <w:semiHidden/>
-    <w:rsid w:val="00A21B3F"/>
+    <w:rsid w:val="00E006C4"/>
     <w:rPr>
       <w:rFonts w:eastAsiaTheme="majorEastAsia" w:cstheme="majorBidi"/>
       <w:color w:val="0F4761" w:themeColor="accent1" w:themeShade="BF"/>
@@ -1415,7 +1832,7 @@
     <w:link w:val="Heading6"/>
     <w:uiPriority w:val="9"/>
     <w:semiHidden/>
-    <w:rsid w:val="00A21B3F"/>
+    <w:rsid w:val="00E006C4"/>
     <w:rPr>
       <w:rFonts w:eastAsiaTheme="majorEastAsia" w:cstheme="majorBidi"/>
       <w:i/>
@@ -1429,7 +1846,7 @@
     <w:link w:val="Heading7"/>
     <w:uiPriority w:val="9"/>
     <w:semiHidden/>
-    <w:rsid w:val="00A21B3F"/>
+    <w:rsid w:val="00E006C4"/>
     <w:rPr>
       <w:rFonts w:eastAsiaTheme="majorEastAsia" w:cstheme="majorBidi"/>
       <w:color w:val="595959" w:themeColor="text1" w:themeTint="A6"/>
@@ -1441,7 +1858,7 @@
     <w:link w:val="Heading8"/>
     <w:uiPriority w:val="9"/>
     <w:semiHidden/>
-    <w:rsid w:val="00A21B3F"/>
+    <w:rsid w:val="00E006C4"/>
     <w:rPr>
       <w:rFonts w:eastAsiaTheme="majorEastAsia" w:cstheme="majorBidi"/>
       <w:i/>
@@ -1455,7 +1872,7 @@
     <w:link w:val="Heading9"/>
     <w:uiPriority w:val="9"/>
     <w:semiHidden/>
-    <w:rsid w:val="00A21B3F"/>
+    <w:rsid w:val="00E006C4"/>
     <w:rPr>
       <w:rFonts w:eastAsiaTheme="majorEastAsia" w:cstheme="majorBidi"/>
       <w:color w:val="272727" w:themeColor="text1" w:themeTint="D8"/>
@@ -1468,7 +1885,7 @@
     <w:link w:val="TitleChar"/>
     <w:uiPriority w:val="10"/>
     <w:qFormat/>
-    <w:rsid w:val="00A21B3F"/>
+    <w:rsid w:val="00E006C4"/>
     <w:pPr>
       <w:spacing w:after="80" w:line="240" w:lineRule="auto"/>
       <w:contextualSpacing/>
@@ -1486,7 +1903,7 @@
     <w:basedOn w:val="DefaultParagraphFont"/>
     <w:link w:val="Title"/>
     <w:uiPriority w:val="10"/>
-    <w:rsid w:val="00A21B3F"/>
+    <w:rsid w:val="00E006C4"/>
     <w:rPr>
       <w:rFonts w:asciiTheme="majorHAnsi" w:eastAsiaTheme="majorEastAsia" w:hAnsiTheme="majorHAnsi" w:cstheme="majorBidi"/>
       <w:spacing w:val="-10"/>
@@ -1502,7 +1919,7 @@
     <w:link w:val="SubtitleChar"/>
     <w:uiPriority w:val="11"/>
     <w:qFormat/>
-    <w:rsid w:val="00A21B3F"/>
+    <w:rsid w:val="00E006C4"/>
     <w:pPr>
       <w:numPr>
         <w:ilvl w:val="1"/>
@@ -1521,7 +1938,7 @@
     <w:basedOn w:val="DefaultParagraphFont"/>
     <w:link w:val="Subtitle"/>
     <w:uiPriority w:val="11"/>
-    <w:rsid w:val="00A21B3F"/>
+    <w:rsid w:val="00E006C4"/>
     <w:rPr>
       <w:rFonts w:eastAsiaTheme="majorEastAsia" w:cstheme="majorBidi"/>
       <w:color w:val="595959" w:themeColor="text1" w:themeTint="A6"/>
@@ -1537,7 +1954,7 @@
     <w:link w:val="QuoteChar"/>
     <w:uiPriority w:val="29"/>
     <w:qFormat/>
-    <w:rsid w:val="00A21B3F"/>
+    <w:rsid w:val="00E006C4"/>
     <w:pPr>
       <w:spacing w:before="160"/>
       <w:jc w:val="center"/>
@@ -1553,7 +1970,7 @@
     <w:basedOn w:val="DefaultParagraphFont"/>
     <w:link w:val="Quote"/>
     <w:uiPriority w:val="29"/>
-    <w:rsid w:val="00A21B3F"/>
+    <w:rsid w:val="00E006C4"/>
     <w:rPr>
       <w:i/>
       <w:iCs/>
@@ -1565,7 +1982,7 @@
     <w:basedOn w:val="Normal"/>
     <w:uiPriority w:val="34"/>
     <w:qFormat/>
-    <w:rsid w:val="00A21B3F"/>
+    <w:rsid w:val="00E006C4"/>
     <w:pPr>
       <w:ind w:left="720"/>
       <w:contextualSpacing/>
@@ -1576,7 +1993,7 @@
     <w:basedOn w:val="DefaultParagraphFont"/>
     <w:uiPriority w:val="21"/>
     <w:qFormat/>
-    <w:rsid w:val="00A21B3F"/>
+    <w:rsid w:val="00E006C4"/>
     <w:rPr>
       <w:i/>
       <w:iCs/>
@@ -1590,7 +2007,7 @@
     <w:link w:val="IntenseQuoteChar"/>
     <w:uiPriority w:val="30"/>
     <w:qFormat/>
-    <w:rsid w:val="00A21B3F"/>
+    <w:rsid w:val="00E006C4"/>
     <w:pPr>
       <w:pBdr>
         <w:top w:val="single" w:sz="4" w:space="10" w:color="0F4761" w:themeColor="accent1" w:themeShade="BF"/>
@@ -1611,7 +2028,7 @@
     <w:basedOn w:val="DefaultParagraphFont"/>
     <w:link w:val="IntenseQuote"/>
     <w:uiPriority w:val="30"/>
-    <w:rsid w:val="00A21B3F"/>
+    <w:rsid w:val="00E006C4"/>
     <w:rPr>
       <w:i/>
       <w:iCs/>
@@ -1623,7 +2040,7 @@
     <w:basedOn w:val="DefaultParagraphFont"/>
     <w:uiPriority w:val="32"/>
     <w:qFormat/>
-    <w:rsid w:val="00A21B3F"/>
+    <w:rsid w:val="00E006C4"/>
     <w:rPr>
       <w:b/>
       <w:bCs/>

</xml_diff>